<commit_message>
VHDL language use update
</commit_message>
<xml_diff>
--- a/my_record/language_use_record.docx
+++ b/my_record/language_use_record.docx
@@ -5006,7 +5006,6 @@
     <w:p>
       <w:pPr>
         <w:rPr>
-          <w:rFonts w:hint="eastAsia"/>
           <w:color w:val="FFC000"/>
         </w:rPr>
       </w:pPr>
@@ -5124,8 +5123,6 @@
       <w:r>
         <w:t>espq_i.data(i).</w:t>
       </w:r>
-      <w:bookmarkStart w:id="3" w:name="_GoBack"/>
-      <w:bookmarkEnd w:id="3"/>
     </w:p>
     <w:p>
       <w:pPr>
@@ -5656,6 +5653,393 @@
         <w:t>循环左移两位</w:t>
       </w:r>
     </w:p>
+    <w:p>
+      <w:pPr>
+        <w:pStyle w:val="2"/>
+      </w:pPr>
+      <w:r>
+        <w:rPr>
+          <w:rFonts w:hint="eastAsia"/>
+        </w:rPr>
+        <w:t>常量声明</w:t>
+      </w:r>
+    </w:p>
+    <w:p>
+      <w:r>
+        <w:rPr>
+          <w:noProof/>
+        </w:rPr>
+        <w:drawing>
+          <wp:inline distT="0" distB="0" distL="0" distR="0" wp14:anchorId="1FD0DA2B" wp14:editId="212BBBC6">
+            <wp:extent cx="4819898" cy="527077"/>
+            <wp:effectExtent l="0" t="0" r="0" b="6350"/>
+            <wp:docPr id="51" name="图片 51"/>
+            <wp:cNvGraphicFramePr>
+              <a:graphicFrameLocks xmlns:a="http://schemas.openxmlformats.org/drawingml/2006/main" noChangeAspect="1"/>
+            </wp:cNvGraphicFramePr>
+            <a:graphic xmlns:a="http://schemas.openxmlformats.org/drawingml/2006/main">
+              <a:graphicData uri="http://schemas.openxmlformats.org/drawingml/2006/picture">
+                <pic:pic xmlns:pic="http://schemas.openxmlformats.org/drawingml/2006/picture">
+                  <pic:nvPicPr>
+                    <pic:cNvPr id="1" name=""/>
+                    <pic:cNvPicPr/>
+                  </pic:nvPicPr>
+                  <pic:blipFill>
+                    <a:blip r:embed="rId40"/>
+                    <a:stretch>
+                      <a:fillRect/>
+                    </a:stretch>
+                  </pic:blipFill>
+                  <pic:spPr>
+                    <a:xfrm>
+                      <a:off x="0" y="0"/>
+                      <a:ext cx="4819898" cy="527077"/>
+                    </a:xfrm>
+                    <a:prstGeom prst="rect">
+                      <a:avLst/>
+                    </a:prstGeom>
+                  </pic:spPr>
+                </pic:pic>
+              </a:graphicData>
+            </a:graphic>
+          </wp:inline>
+        </w:drawing>
+      </w:r>
+    </w:p>
+    <w:p>
+      <w:pPr>
+        <w:rPr>
+          <w:rFonts w:hint="eastAsia"/>
+        </w:rPr>
+      </w:pPr>
+      <w:r>
+        <w:rPr>
+          <w:rFonts w:hint="eastAsia"/>
+        </w:rPr>
+        <w:t>注：</w:t>
+      </w:r>
+      <w:r>
+        <w:rPr>
+          <w:rFonts w:hint="eastAsia"/>
+        </w:rPr>
+        <w:t>t</w:t>
+      </w:r>
+      <w:r>
+        <w:t>o_unsigned</w:t>
+      </w:r>
+      <w:r>
+        <w:t>（</w:t>
+      </w:r>
+      <w:r>
+        <w:rPr>
+          <w:rFonts w:hint="eastAsia"/>
+        </w:rPr>
+        <w:t>data</w:t>
+      </w:r>
+      <w:r>
+        <w:t>, width</w:t>
+      </w:r>
+      <w:r>
+        <w:t>），</w:t>
+      </w:r>
+      <w:r>
+        <w:rPr>
+          <w:rFonts w:hint="eastAsia"/>
+        </w:rPr>
+        <w:t>两个参数都是</w:t>
+      </w:r>
+      <w:r>
+        <w:rPr>
+          <w:rFonts w:hint="eastAsia"/>
+        </w:rPr>
+        <w:t>i</w:t>
+      </w:r>
+      <w:r>
+        <w:t>nteger</w:t>
+      </w:r>
+      <w:r>
+        <w:rPr>
+          <w:rFonts w:hint="eastAsia"/>
+        </w:rPr>
+        <w:t>类型，它用于将</w:t>
+      </w:r>
+      <w:r>
+        <w:rPr>
+          <w:rFonts w:hint="eastAsia"/>
+        </w:rPr>
+        <w:t>i</w:t>
+      </w:r>
+      <w:r>
+        <w:t>nteger</w:t>
+      </w:r>
+      <w:r>
+        <w:rPr>
+          <w:rFonts w:hint="eastAsia"/>
+        </w:rPr>
+        <w:t>数</w:t>
+      </w:r>
+      <w:r>
+        <w:rPr>
+          <w:rFonts w:hint="eastAsia"/>
+        </w:rPr>
+        <w:lastRenderedPageBreak/>
+        <w:t>转化为无符号整数，位宽由</w:t>
+      </w:r>
+      <w:r>
+        <w:rPr>
+          <w:rFonts w:hint="eastAsia"/>
+        </w:rPr>
+        <w:t>w</w:t>
+      </w:r>
+      <w:r>
+        <w:t>idth</w:t>
+      </w:r>
+      <w:r>
+        <w:rPr>
+          <w:rFonts w:hint="eastAsia"/>
+        </w:rPr>
+        <w:t>指定；</w:t>
+      </w:r>
+      <w:r>
+        <w:t>STD_LOGIC_VECTOR(</w:t>
+      </w:r>
+      <w:r>
+        <w:rPr>
+          <w:rFonts w:hint="eastAsia"/>
+        </w:rPr>
+        <w:t>un</w:t>
+      </w:r>
+      <w:r>
+        <w:t>sign_</w:t>
+      </w:r>
+      <w:r>
+        <w:rPr>
+          <w:rFonts w:hint="eastAsia"/>
+        </w:rPr>
+        <w:t>data</w:t>
+      </w:r>
+      <w:r>
+        <w:t>)</w:t>
+      </w:r>
+      <w:r>
+        <w:rPr>
+          <w:rFonts w:hint="eastAsia"/>
+        </w:rPr>
+        <w:t>可以将一个无符号整数转化为</w:t>
+      </w:r>
+      <w:r>
+        <w:rPr>
+          <w:rFonts w:hint="eastAsia"/>
+        </w:rPr>
+        <w:t>Bit</w:t>
+      </w:r>
+      <w:r>
+        <w:rPr>
+          <w:rFonts w:hint="eastAsia"/>
+        </w:rPr>
+        <w:t>向量。</w:t>
+      </w:r>
+      <w:bookmarkStart w:id="3" w:name="_GoBack"/>
+      <w:bookmarkEnd w:id="3"/>
+    </w:p>
+    <w:p>
+      <w:pPr>
+        <w:pStyle w:val="2"/>
+      </w:pPr>
+      <w:r>
+        <w:rPr>
+          <w:rFonts w:hint="eastAsia"/>
+        </w:rPr>
+        <w:t>静态变量</w:t>
+      </w:r>
+      <w:r>
+        <w:rPr>
+          <w:rFonts w:hint="eastAsia"/>
+        </w:rPr>
+        <w:t>赋值</w:t>
+      </w:r>
+    </w:p>
+    <w:p>
+      <w:r>
+        <w:rPr>
+          <w:noProof/>
+        </w:rPr>
+        <w:drawing>
+          <wp:inline distT="0" distB="0" distL="0" distR="0" wp14:anchorId="1754EF15" wp14:editId="21F7704D">
+            <wp:extent cx="3810196" cy="1066855"/>
+            <wp:effectExtent l="0" t="0" r="0" b="0"/>
+            <wp:docPr id="42" name="图片 42"/>
+            <wp:cNvGraphicFramePr>
+              <a:graphicFrameLocks xmlns:a="http://schemas.openxmlformats.org/drawingml/2006/main" noChangeAspect="1"/>
+            </wp:cNvGraphicFramePr>
+            <a:graphic xmlns:a="http://schemas.openxmlformats.org/drawingml/2006/main">
+              <a:graphicData uri="http://schemas.openxmlformats.org/drawingml/2006/picture">
+                <pic:pic xmlns:pic="http://schemas.openxmlformats.org/drawingml/2006/picture">
+                  <pic:nvPicPr>
+                    <pic:cNvPr id="1" name=""/>
+                    <pic:cNvPicPr/>
+                  </pic:nvPicPr>
+                  <pic:blipFill>
+                    <a:blip r:embed="rId41"/>
+                    <a:stretch>
+                      <a:fillRect/>
+                    </a:stretch>
+                  </pic:blipFill>
+                  <pic:spPr>
+                    <a:xfrm>
+                      <a:off x="0" y="0"/>
+                      <a:ext cx="3810196" cy="1066855"/>
+                    </a:xfrm>
+                    <a:prstGeom prst="rect">
+                      <a:avLst/>
+                    </a:prstGeom>
+                  </pic:spPr>
+                </pic:pic>
+              </a:graphicData>
+            </a:graphic>
+          </wp:inline>
+        </w:drawing>
+      </w:r>
+    </w:p>
+    <w:p>
+      <w:r>
+        <w:rPr>
+          <w:rFonts w:hint="eastAsia"/>
+        </w:rPr>
+        <w:t>注：表示常量</w:t>
+      </w:r>
+      <w:r>
+        <w:rPr>
+          <w:rFonts w:hint="eastAsia"/>
+        </w:rPr>
+        <w:t>bit</w:t>
+      </w:r>
+      <w:r>
+        <w:rPr>
+          <w:rFonts w:hint="eastAsia"/>
+        </w:rPr>
+        <w:t>的</w:t>
+      </w:r>
+      <w:r>
+        <w:rPr>
+          <w:rFonts w:hint="eastAsia"/>
+        </w:rPr>
+        <w:t>i</w:t>
+      </w:r>
+      <w:r>
+        <w:t>ndex</w:t>
+      </w:r>
+      <w:r>
+        <w:rPr>
+          <w:rFonts w:hint="eastAsia"/>
+        </w:rPr>
+        <w:t>的数值必须是常量，不能是</w:t>
+      </w:r>
+      <w:r>
+        <w:rPr>
+          <w:rFonts w:hint="eastAsia"/>
+        </w:rPr>
+        <w:t>变量</w:t>
+      </w:r>
+    </w:p>
+    <w:p>
+      <w:r>
+        <w:rPr>
+          <w:rFonts w:hint="eastAsia"/>
+        </w:rPr>
+        <w:t>不能给某几位赋值一个数值串，只能赋值</w:t>
+      </w:r>
+      <w:r>
+        <w:t>’0’</w:t>
+      </w:r>
+      <w:r>
+        <w:rPr>
+          <w:rFonts w:hint="eastAsia"/>
+        </w:rPr>
+        <w:t>或者‘</w:t>
+      </w:r>
+      <w:r>
+        <w:rPr>
+          <w:rFonts w:hint="eastAsia"/>
+        </w:rPr>
+        <w:t>1</w:t>
+      </w:r>
+      <w:r>
+        <w:rPr>
+          <w:rFonts w:hint="eastAsia"/>
+        </w:rPr>
+        <w:t>’</w:t>
+      </w:r>
+      <w:r>
+        <w:rPr>
+          <w:rFonts w:hint="eastAsia"/>
+        </w:rPr>
+        <w:t>,</w:t>
+      </w:r>
+      <w:r>
+        <w:t xml:space="preserve"> </w:t>
+      </w:r>
+      <w:r>
+        <w:rPr>
+          <w:rFonts w:hint="eastAsia"/>
+        </w:rPr>
+        <w:t>比如下面的写法就是错误的：</w:t>
+      </w:r>
+    </w:p>
+    <w:p>
+      <w:pPr>
+        <w:rPr>
+          <w:rFonts w:hint="eastAsia"/>
+        </w:rPr>
+      </w:pPr>
+      <w:r>
+        <w:rPr>
+          <w:noProof/>
+        </w:rPr>
+        <w:drawing>
+          <wp:inline distT="0" distB="0" distL="0" distR="0" wp14:anchorId="148942BA" wp14:editId="3CAD1A8C">
+            <wp:extent cx="3810196" cy="260363"/>
+            <wp:effectExtent l="0" t="0" r="0" b="6350"/>
+            <wp:docPr id="50" name="图片 50"/>
+            <wp:cNvGraphicFramePr>
+              <a:graphicFrameLocks xmlns:a="http://schemas.openxmlformats.org/drawingml/2006/main" noChangeAspect="1"/>
+            </wp:cNvGraphicFramePr>
+            <a:graphic xmlns:a="http://schemas.openxmlformats.org/drawingml/2006/main">
+              <a:graphicData uri="http://schemas.openxmlformats.org/drawingml/2006/picture">
+                <pic:pic xmlns:pic="http://schemas.openxmlformats.org/drawingml/2006/picture">
+                  <pic:nvPicPr>
+                    <pic:cNvPr id="1" name=""/>
+                    <pic:cNvPicPr/>
+                  </pic:nvPicPr>
+                  <pic:blipFill>
+                    <a:blip r:embed="rId42"/>
+                    <a:stretch>
+                      <a:fillRect/>
+                    </a:stretch>
+                  </pic:blipFill>
+                  <pic:spPr>
+                    <a:xfrm>
+                      <a:off x="0" y="0"/>
+                      <a:ext cx="3810196" cy="260363"/>
+                    </a:xfrm>
+                    <a:prstGeom prst="rect">
+                      <a:avLst/>
+                    </a:prstGeom>
+                  </pic:spPr>
+                </pic:pic>
+              </a:graphicData>
+            </a:graphic>
+          </wp:inline>
+        </w:drawing>
+      </w:r>
+    </w:p>
+    <w:p>
+      <w:pPr>
+        <w:rPr>
+          <w:rFonts w:hint="eastAsia"/>
+        </w:rPr>
+      </w:pPr>
+    </w:p>
     <w:p/>
     <w:p/>
     <w:p>
@@ -5712,7 +6096,7 @@
                     <pic:cNvPicPr/>
                   </pic:nvPicPr>
                   <pic:blipFill>
-                    <a:blip r:embed="rId40"/>
+                    <a:blip r:embed="rId43"/>
                     <a:stretch>
                       <a:fillRect/>
                     </a:stretch>
@@ -5739,7 +6123,7 @@
       </w:r>
     </w:p>
     <w:p>
-      <w:hyperlink r:id="rId41" w:history="1">
+      <w:hyperlink r:id="rId44" w:history="1">
         <w:r>
           <w:rPr>
             <w:rStyle w:val="a7"/>
@@ -5853,7 +6237,7 @@
                     <pic:cNvPicPr/>
                   </pic:nvPicPr>
                   <pic:blipFill>
-                    <a:blip r:embed="rId42"/>
+                    <a:blip r:embed="rId45"/>
                     <a:stretch>
                       <a:fillRect/>
                     </a:stretch>
@@ -5900,7 +6284,7 @@
                     <pic:cNvPicPr/>
                   </pic:nvPicPr>
                   <pic:blipFill>
-                    <a:blip r:embed="rId43"/>
+                    <a:blip r:embed="rId46"/>
                     <a:stretch>
                       <a:fillRect/>
                     </a:stretch>
@@ -5948,7 +6332,7 @@
                     <pic:cNvPicPr/>
                   </pic:nvPicPr>
                   <pic:blipFill>
-                    <a:blip r:embed="rId44"/>
+                    <a:blip r:embed="rId47"/>
                     <a:stretch>
                       <a:fillRect/>
                     </a:stretch>
@@ -6006,7 +6390,7 @@
                     <pic:cNvPicPr/>
                   </pic:nvPicPr>
                   <pic:blipFill>
-                    <a:blip r:embed="rId45"/>
+                    <a:blip r:embed="rId48"/>
                     <a:stretch>
                       <a:fillRect/>
                     </a:stretch>
@@ -6064,7 +6448,7 @@
                     <pic:cNvPicPr/>
                   </pic:nvPicPr>
                   <pic:blipFill>
-                    <a:blip r:embed="rId46"/>
+                    <a:blip r:embed="rId49"/>
                     <a:stretch>
                       <a:fillRect/>
                     </a:stretch>
@@ -6160,7 +6544,7 @@
                     </pic:cNvPicPr>
                   </pic:nvPicPr>
                   <pic:blipFill>
-                    <a:blip r:embed="rId47">
+                    <a:blip r:embed="rId50">
                       <a:extLst>
                         <a:ext uri="{28A0092B-C50C-407E-A947-70E740481C1C}">
                           <a14:useLocalDpi xmlns:a14="http://schemas.microsoft.com/office/drawing/2010/main" val="0"/>
@@ -6576,7 +6960,7 @@
                     <pic:cNvPicPr/>
                   </pic:nvPicPr>
                   <pic:blipFill>
-                    <a:blip r:embed="rId48"/>
+                    <a:blip r:embed="rId51"/>
                     <a:stretch>
                       <a:fillRect/>
                     </a:stretch>
@@ -6637,7 +7021,7 @@
                     <pic:cNvPicPr/>
                   </pic:nvPicPr>
                   <pic:blipFill>
-                    <a:blip r:embed="rId49"/>
+                    <a:blip r:embed="rId52"/>
                     <a:stretch>
                       <a:fillRect/>
                     </a:stretch>
@@ -6679,7 +7063,7 @@
                     <pic:cNvPicPr/>
                   </pic:nvPicPr>
                   <pic:blipFill>
-                    <a:blip r:embed="rId50"/>
+                    <a:blip r:embed="rId53"/>
                     <a:stretch>
                       <a:fillRect/>
                     </a:stretch>
@@ -7011,7 +7395,7 @@
                     </pic:cNvPicPr>
                   </pic:nvPicPr>
                   <pic:blipFill>
-                    <a:blip r:embed="rId51">
+                    <a:blip r:embed="rId54">
                       <a:extLst>
                         <a:ext uri="{28A0092B-C50C-407E-A947-70E740481C1C}">
                           <a14:useLocalDpi xmlns:a14="http://schemas.microsoft.com/office/drawing/2010/main" val="0"/>
@@ -7200,7 +7584,7 @@
                     </pic:cNvPicPr>
                   </pic:nvPicPr>
                   <pic:blipFill>
-                    <a:blip r:embed="rId52">
+                    <a:blip r:embed="rId55">
                       <a:extLst>
                         <a:ext uri="{28A0092B-C50C-407E-A947-70E740481C1C}">
                           <a14:useLocalDpi xmlns:a14="http://schemas.microsoft.com/office/drawing/2010/main" val="0"/>
@@ -7269,7 +7653,7 @@
                     <pic:cNvPicPr/>
                   </pic:nvPicPr>
                   <pic:blipFill>
-                    <a:blip r:embed="rId53"/>
+                    <a:blip r:embed="rId56"/>
                     <a:stretch>
                       <a:fillRect/>
                     </a:stretch>
@@ -7311,7 +7695,7 @@
                     <pic:cNvPicPr/>
                   </pic:nvPicPr>
                   <pic:blipFill>
-                    <a:blip r:embed="rId54"/>
+                    <a:blip r:embed="rId57"/>
                     <a:stretch>
                       <a:fillRect/>
                     </a:stretch>
@@ -7394,7 +7778,7 @@
                     <pic:cNvPicPr/>
                   </pic:nvPicPr>
                   <pic:blipFill>
-                    <a:blip r:embed="rId55"/>
+                    <a:blip r:embed="rId58"/>
                     <a:stretch>
                       <a:fillRect/>
                     </a:stretch>
@@ -7518,7 +7902,7 @@
                     <pic:cNvPicPr/>
                   </pic:nvPicPr>
                   <pic:blipFill>
-                    <a:blip r:embed="rId56"/>
+                    <a:blip r:embed="rId59"/>
                     <a:stretch>
                       <a:fillRect/>
                     </a:stretch>
@@ -9202,7 +9586,7 @@
 </file>
 
 <file path=customXml/itemProps1.xml><?xml version="1.0" encoding="utf-8"?>
-<ds:datastoreItem xmlns:ds="http://schemas.openxmlformats.org/officeDocument/2006/customXml" ds:itemID="{1957AA5C-D303-4C73-A085-85BBFB26B538}">
+<ds:datastoreItem xmlns:ds="http://schemas.openxmlformats.org/officeDocument/2006/customXml" ds:itemID="{87CD6BB5-7814-49F0-9FAD-39161C8B7134}">
   <ds:schemaRefs>
     <ds:schemaRef ds:uri="http://schemas.openxmlformats.org/officeDocument/2006/bibliography"/>
   </ds:schemaRefs>

</xml_diff>